<commit_message>
Linux Driver Note 0.1
upload Linux Driver Note 0.1
</commit_message>
<xml_diff>
--- a/学习笔记.docx
+++ b/学习笔记.docx
@@ -13845,6 +13845,22 @@
         </w:rPr>
         <w:t>字符串的拷贝</w:t>
       </w:r>
+      <w:r>
+        <w:rPr>
+          <w:rFonts w:hint="eastAsia"/>
+          <w:color w:val="FF0000"/>
+          <w:sz w:val="16"/>
+        </w:rPr>
+        <w:t>,</w:t>
+      </w:r>
+      <w:r>
+        <w:rPr>
+          <w:rFonts w:hint="eastAsia"/>
+          <w:color w:val="FF0000"/>
+          <w:sz w:val="16"/>
+        </w:rPr>
+        <w:t>如果需要的话</w:t>
+      </w:r>
     </w:p>
     <w:p>
       <w:pPr>
@@ -14551,7 +14567,39 @@
           <w:color w:val="FF0000"/>
           <w:sz w:val="16"/>
         </w:rPr>
-        <w:t>声卡索引号的分配，首先检查是否有相匹配的，没有的话就分配一个空的。</w:t>
+        <w:t>声卡索引号的分配，首先检查是否有相匹配的，没有的话就分配一个</w:t>
+      </w:r>
+      <w:r>
+        <w:rPr>
+          <w:rFonts w:hint="eastAsia"/>
+          <w:color w:val="FF0000"/>
+          <w:sz w:val="16"/>
+        </w:rPr>
+        <w:t>。</w:t>
+      </w:r>
+      <w:r>
+        <w:rPr>
+          <w:rFonts w:hint="eastAsia"/>
+          <w:color w:val="FF0000"/>
+          <w:sz w:val="16"/>
+        </w:rPr>
+        <w:t>最多支持</w:t>
+      </w:r>
+      <w:r>
+        <w:rPr>
+          <w:rFonts w:hint="eastAsia"/>
+          <w:color w:val="FF0000"/>
+          <w:sz w:val="16"/>
+        </w:rPr>
+        <w:t>8</w:t>
+      </w:r>
+      <w:r>
+        <w:rPr>
+          <w:rFonts w:hint="eastAsia"/>
+          <w:color w:val="FF0000"/>
+          <w:sz w:val="16"/>
+        </w:rPr>
+        <w:t>个声卡</w:t>
       </w:r>
     </w:p>
     <w:p>
@@ -17924,9 +17972,26 @@
       <w:r>
         <w:rPr>
           <w:rFonts w:hint="eastAsia"/>
-          <w:sz w:val="16"/>
-        </w:rPr>
-        <w:t>创建中断事件的工作队列</w:t>
+          <w:color w:val="FF0000"/>
+          <w:sz w:val="16"/>
+        </w:rPr>
+        <w:t>创建中断</w:t>
+      </w:r>
+      <w:r>
+        <w:rPr>
+          <w:rFonts w:hint="eastAsia"/>
+          <w:color w:val="FF0000"/>
+          <w:sz w:val="16"/>
+        </w:rPr>
+        <w:t>阻塞</w:t>
+      </w:r>
+      <w:r>
+        <w:rPr>
+          <w:rFonts w:hint="eastAsia"/>
+          <w:color w:val="FF0000"/>
+          <w:sz w:val="16"/>
+        </w:rPr>
+        <w:t>事件的工作队列</w:t>
       </w:r>
     </w:p>
     <w:p>
@@ -38756,6 +38821,11 @@
     </w:p>
     <w:p>
       <w:pPr>
+        <w:pStyle w:val="a8"/>
+      </w:pPr>
+    </w:p>
+    <w:p>
+      <w:pPr>
         <w:pStyle w:val="3"/>
       </w:pPr>
       <w:r>
@@ -40227,6 +40297,8 @@
         <w:t>};</w:t>
       </w:r>
     </w:p>
+    <w:p/>
+    <w:p/>
     <w:p>
       <w:pPr>
         <w:pStyle w:val="3"/>
@@ -40709,6 +40781,18 @@
         <w:rPr>
           <w:rFonts w:hint="eastAsia"/>
         </w:rPr>
+        <w:t>HDAC</w:t>
+      </w:r>
+      <w:r>
+        <w:rPr>
+          <w:rFonts w:hint="eastAsia"/>
+        </w:rPr>
+        <w:t>的基本</w:t>
+      </w:r>
+      <w:r>
+        <w:rPr>
+          <w:rFonts w:hint="eastAsia"/>
+        </w:rPr>
         <w:t xml:space="preserve">PCI </w:t>
       </w:r>
       <w:r>
@@ -40744,13 +40828,25 @@
         <w:rPr>
           <w:rFonts w:hint="eastAsia"/>
         </w:rPr>
+        <w:t>扩展</w:t>
+      </w:r>
+      <w:r>
+        <w:rPr>
+          <w:rFonts w:hint="eastAsia"/>
+        </w:rPr>
         <w:t>PCI</w:t>
       </w:r>
       <w:r>
         <w:rPr>
           <w:rFonts w:hint="eastAsia"/>
         </w:rPr>
-        <w:t>扩展空间</w:t>
+        <w:t>配置</w:t>
+      </w:r>
+      <w:r>
+        <w:rPr>
+          <w:rFonts w:hint="eastAsia"/>
+        </w:rPr>
+        <w:t>空间</w:t>
       </w:r>
       <w:r>
         <w:rPr>
@@ -40758,6 +40854,18 @@
         </w:rPr>
         <w:t>0x40 ~ 0xFF</w:t>
       </w:r>
+      <w:r>
+        <w:rPr>
+          <w:rFonts w:hint="eastAsia"/>
+        </w:rPr>
+        <w:t xml:space="preserve"> ~ *</w:t>
+      </w:r>
+      <w:r>
+        <w:rPr>
+          <w:rFonts w:hint="eastAsia"/>
+        </w:rPr>
+        <w:t>，厂家、设备自定义区。</w:t>
+      </w:r>
     </w:p>
     <w:p>
       <w:pPr>
@@ -40785,6 +40893,12 @@
         <w:rPr>
           <w:rFonts w:hint="eastAsia"/>
         </w:rPr>
+        <w:t>配置</w:t>
+      </w:r>
+      <w:r>
+        <w:rPr>
+          <w:rFonts w:hint="eastAsia"/>
+        </w:rPr>
         <w:t>空间</w:t>
       </w:r>
       <w:r>
@@ -40793,6 +40907,32 @@
         </w:rPr>
         <w:t>0x00 ~ 0x2167</w:t>
       </w:r>
+      <w:r>
+        <w:rPr>
+          <w:rFonts w:hint="eastAsia"/>
+        </w:rPr>
+        <w:t>，</w:t>
+      </w:r>
+      <w:r>
+        <w:rPr>
+          <w:rFonts w:hint="eastAsia"/>
+        </w:rPr>
+        <w:t>PCI</w:t>
+      </w:r>
+      <w:r>
+        <w:rPr>
+          <w:rFonts w:hint="eastAsia"/>
+        </w:rPr>
+        <w:t>设备内部寄存器说明</w:t>
+      </w:r>
+      <w:r>
+        <w:rPr>
+          <w:rFonts w:hint="eastAsia"/>
+        </w:rPr>
+        <w:t xml:space="preserve"> </w:t>
+      </w:r>
+      <w:bookmarkStart w:id="0" w:name="_GoBack"/>
+      <w:bookmarkEnd w:id="0"/>
     </w:p>
     <w:p>
       <w:r>
@@ -41249,6 +41389,7 @@
         <w:rPr>
           <w:rFonts w:eastAsia="宋体" w:hint="eastAsia"/>
         </w:rPr>
+        <w:lastRenderedPageBreak/>
         <w:tab/>
         <w:t>Description:</w:t>
       </w:r>
@@ -41307,7 +41448,6 @@
         <w:rPr>
           <w:rFonts w:eastAsia="宋体" w:hint="eastAsia"/>
         </w:rPr>
-        <w:lastRenderedPageBreak/>
         <w:tab/>
         <w:t>ChipRev:</w:t>
       </w:r>
@@ -41754,6 +41894,7 @@
         <w:rPr>
           <w:rFonts w:hint="eastAsia"/>
         </w:rPr>
+        <w:lastRenderedPageBreak/>
         <w:t>复位与初始化</w:t>
       </w:r>
     </w:p>
@@ -41770,7 +41911,6 @@
         <w:rPr>
           <w:rFonts w:hint="eastAsia"/>
         </w:rPr>
-        <w:lastRenderedPageBreak/>
         <w:t>在</w:t>
       </w:r>
       <w:r>
@@ -42121,97 +42261,67 @@
         <w:rPr>
           <w:rFonts w:hint="eastAsia"/>
         </w:rPr>
-        <w:t>这也说明了，</w:t>
-      </w:r>
-      <w:r>
-        <w:rPr>
-          <w:rFonts w:hint="eastAsia"/>
-        </w:rPr>
-        <w:t>stream_tag</w:t>
-      </w:r>
-      <w:r>
-        <w:rPr>
-          <w:rFonts w:hint="eastAsia"/>
-        </w:rPr>
-        <w:t>的最大值虽然也为</w:t>
-      </w:r>
-      <w:r>
-        <w:rPr>
-          <w:rFonts w:hint="eastAsia"/>
-        </w:rPr>
-        <w:t>15</w:t>
-      </w:r>
-      <w:r>
-        <w:rPr>
-          <w:rFonts w:hint="eastAsia"/>
-        </w:rPr>
-        <w:t>，但是却又不和</w:t>
-      </w:r>
-      <w:r>
-        <w:rPr>
-          <w:rFonts w:hint="eastAsia"/>
-        </w:rPr>
-        <w:t>codec</w:t>
-      </w:r>
-      <w:r>
-        <w:rPr>
-          <w:rFonts w:hint="eastAsia"/>
-        </w:rPr>
-        <w:t>逐一对应的原因。</w:t>
-      </w:r>
-      <w:r>
-        <w:rPr>
-          <w:rFonts w:hint="eastAsia"/>
-        </w:rPr>
-        <w:t>流的个数最大为</w:t>
-      </w:r>
-      <w:r>
-        <w:rPr>
-          <w:rFonts w:hint="eastAsia"/>
-        </w:rPr>
-        <w:t>15*2=30</w:t>
-      </w:r>
-      <w:r>
-        <w:rPr>
-          <w:rFonts w:hint="eastAsia"/>
-        </w:rPr>
-        <w:t>个（</w:t>
-      </w:r>
-      <w:r>
-        <w:rPr>
-          <w:rFonts w:hint="eastAsia"/>
-        </w:rPr>
-        <w:t>15</w:t>
-      </w:r>
-      <w:r>
-        <w:rPr>
-          <w:rFonts w:hint="eastAsia"/>
-        </w:rPr>
-        <w:t>个</w:t>
-      </w:r>
-      <w:r>
-        <w:rPr>
-          <w:rFonts w:hint="eastAsia"/>
-        </w:rPr>
-        <w:t>codec</w:t>
-      </w:r>
-      <w:r>
-        <w:rPr>
-          <w:rFonts w:hint="eastAsia"/>
-        </w:rPr>
-        <w:t>，每个</w:t>
-      </w:r>
-      <w:r>
-        <w:rPr>
-          <w:rFonts w:hint="eastAsia"/>
-        </w:rPr>
-        <w:t>codec</w:t>
-      </w:r>
-      <w:r>
-        <w:rPr>
-          <w:rFonts w:hint="eastAsia"/>
-        </w:rPr>
-        <w:t>可以有</w:t>
+        <w:t>从源码上看，系统支持的</w:t>
+      </w:r>
+      <w:r>
+        <w:rPr>
+          <w:rFonts w:hint="eastAsia"/>
+        </w:rPr>
+        <w:t>stream</w:t>
+      </w:r>
+      <w:r>
+        <w:rPr>
+          <w:rFonts w:hint="eastAsia"/>
+        </w:rPr>
+        <w:t>总数量由</w:t>
+      </w:r>
+      <w:r>
+        <w:rPr>
+          <w:rFonts w:hint="eastAsia"/>
+        </w:rPr>
+        <w:t>chipset</w:t>
+      </w:r>
+      <w:r>
+        <w:rPr>
+          <w:rFonts w:hint="eastAsia"/>
+        </w:rPr>
+        <w:t>芯片决定，普通的芯片为</w:t>
+      </w:r>
+      <w:r>
+        <w:rPr>
+          <w:rFonts w:hint="eastAsia"/>
+        </w:rPr>
+        <w:t>4</w:t>
+      </w:r>
+      <w:r>
+        <w:rPr>
+          <w:rFonts w:hint="eastAsia"/>
+        </w:rPr>
+        <w:t>路</w:t>
+      </w:r>
+      <w:r>
+        <w:rPr>
+          <w:rFonts w:hint="eastAsia"/>
+        </w:rPr>
+        <w:t>capture</w:t>
+      </w:r>
+      <w:r>
+        <w:rPr>
+          <w:rFonts w:hint="eastAsia"/>
+        </w:rPr>
+        <w:t>和</w:t>
+      </w:r>
+      <w:r>
+        <w:rPr>
+          <w:rFonts w:hint="eastAsia"/>
+        </w:rPr>
+        <w:t>4</w:t>
+      </w:r>
+      <w:r>
+        <w:rPr>
+          <w:rFonts w:hint="eastAsia"/>
+        </w:rPr>
+        <w:t>路</w:t>
       </w:r>
       <w:r>
         <w:rPr>
@@ -42223,19 +42333,7 @@
         <w:rPr>
           <w:rFonts w:hint="eastAsia"/>
         </w:rPr>
-        <w:t>与</w:t>
-      </w:r>
-      <w:r>
-        <w:rPr>
-          <w:rFonts w:hint="eastAsia"/>
-        </w:rPr>
-        <w:t>capture 2</w:t>
-      </w:r>
-      <w:r>
-        <w:rPr>
-          <w:rFonts w:hint="eastAsia"/>
-        </w:rPr>
-        <w:t>个流）。</w:t>
+        <w:t>。</w:t>
       </w:r>
     </w:p>
     <w:p>
@@ -42847,7 +42945,6 @@
         <w:rPr>
           <w:sz w:val="16"/>
         </w:rPr>
-        <w:lastRenderedPageBreak/>
         <w:tab/>
       </w:r>
       <w:r>
@@ -43537,8 +43634,6 @@
         </w:rPr>
         <w:t>bytes</w:t>
       </w:r>
-      <w:bookmarkStart w:id="0" w:name="_GoBack"/>
-      <w:bookmarkEnd w:id="0"/>
       <w:r>
         <w:rPr>
           <w:rFonts w:hint="eastAsia"/>
@@ -43911,6 +44006,7 @@
         <w:rPr>
           <w:rFonts w:hint="eastAsia"/>
         </w:rPr>
+        <w:lastRenderedPageBreak/>
         <w:t>hda_codec</w:t>
       </w:r>
       <w:r>
@@ -43940,7 +44036,6 @@
         <w:rPr>
           <w:rFonts w:hint="eastAsia"/>
         </w:rPr>
-        <w:lastRenderedPageBreak/>
         <w:t>4</w:t>
       </w:r>
       <w:r>
@@ -50513,7 +50608,7 @@
 </file>
 
 <file path=customXml/itemProps1.xml><?xml version="1.0" encoding="utf-8"?>
-<ds:datastoreItem xmlns:ds="http://schemas.openxmlformats.org/officeDocument/2006/customXml" ds:itemID="{7F8F0243-F3C9-45AE-9BAC-0F3F2AF37D24}">
+<ds:datastoreItem xmlns:ds="http://schemas.openxmlformats.org/officeDocument/2006/customXml" ds:itemID="{97FD8D88-A7DD-4E04-89C7-0FC1A05D6DB1}">
   <ds:schemaRefs>
     <ds:schemaRef ds:uri="http://schemas.openxmlformats.org/officeDocument/2006/bibliography"/>
   </ds:schemaRefs>

</xml_diff>